<commit_message>
updated meeting minutes to reflect an ommision
</commit_message>
<xml_diff>
--- a/Meeting minutes/28Feb19_Minutes.docx
+++ b/Meeting minutes/28Feb19_Minutes.docx
@@ -709,8 +709,6 @@
       <w:r>
         <w:t>(Briefly list the progress for each team member in the last week.)</w:t>
       </w:r>
-      <w:bookmarkStart w:id="0" w:name="_GoBack"/>
-      <w:bookmarkEnd w:id="0"/>
     </w:p>
     <w:p/>
     <w:p>
@@ -726,10 +724,7 @@
         </w:numPr>
       </w:pPr>
       <w:r>
-        <w:t xml:space="preserve">BM - </w:t>
-      </w:r>
-      <w:r>
-        <w:t xml:space="preserve">Minutes to be pushed to repo before next meeting for group to sign. </w:t>
+        <w:t xml:space="preserve">BM - Minutes to be pushed to repo before next meeting for group to sign. </w:t>
       </w:r>
     </w:p>
     <w:p>
@@ -740,19 +735,7 @@
         </w:numPr>
       </w:pPr>
       <w:r>
-        <w:t xml:space="preserve">BM </w:t>
-      </w:r>
-      <w:r>
-        <w:t>–</w:t>
-      </w:r>
-      <w:r>
-        <w:t xml:space="preserve"> </w:t>
-      </w:r>
-      <w:r>
-        <w:t xml:space="preserve">Final </w:t>
-      </w:r>
-      <w:r>
-        <w:t xml:space="preserve">Use Case </w:t>
+        <w:t xml:space="preserve">BM – Final Use Case </w:t>
       </w:r>
       <w:proofErr w:type="spellStart"/>
       <w:r>
@@ -760,22 +743,7 @@
       </w:r>
       <w:proofErr w:type="spellEnd"/>
       <w:r>
-        <w:t xml:space="preserve"> </w:t>
-      </w:r>
-      <w:r>
-        <w:t>to be</w:t>
-      </w:r>
-      <w:r>
-        <w:t xml:space="preserve"> </w:t>
-      </w:r>
-      <w:r>
-        <w:t>pushed to the repo</w:t>
-      </w:r>
-      <w:r>
-        <w:t xml:space="preserve"> – await group review and update as necessary</w:t>
-      </w:r>
-      <w:r>
-        <w:t>.</w:t>
+        <w:t xml:space="preserve"> to be pushed to the repo – await group review and update as necessary.</w:t>
       </w:r>
     </w:p>
     <w:p>
@@ -791,19 +759,7 @@
         </w:numPr>
       </w:pPr>
       <w:r>
-        <w:t xml:space="preserve">IF </w:t>
-      </w:r>
-      <w:r>
-        <w:t>-</w:t>
-      </w:r>
-      <w:r>
-        <w:t xml:space="preserve"> </w:t>
-      </w:r>
-      <w:r>
-        <w:t>U</w:t>
-      </w:r>
-      <w:r>
-        <w:t xml:space="preserve">pdate the </w:t>
+        <w:t xml:space="preserve">IF - Update the </w:t>
       </w:r>
       <w:proofErr w:type="spellStart"/>
       <w:r>
@@ -811,13 +767,7 @@
       </w:r>
       <w:proofErr w:type="spellEnd"/>
       <w:r>
-        <w:t xml:space="preserve"> diagram from BM’s edit hand </w:t>
-      </w:r>
-      <w:r>
-        <w:t xml:space="preserve">drawn </w:t>
-      </w:r>
-      <w:r>
-        <w:t xml:space="preserve">copy before next meeting. </w:t>
+        <w:t xml:space="preserve"> diagram from BM’s edit hand drawn copy before next meeting. </w:t>
       </w:r>
     </w:p>
     <w:p>
@@ -828,22 +778,7 @@
         </w:numPr>
       </w:pPr>
       <w:r>
-        <w:t xml:space="preserve">IF- </w:t>
-      </w:r>
-      <w:r>
-        <w:t>D</w:t>
-      </w:r>
-      <w:r>
-        <w:t>raw the diagram as group discuss</w:t>
-      </w:r>
-      <w:r>
-        <w:t>ed</w:t>
-      </w:r>
-      <w:r>
-        <w:t xml:space="preserve"> during meeting</w:t>
-      </w:r>
-      <w:r>
-        <w:t>.</w:t>
+        <w:t>IF- Draw the diagram as group discussed during meeting.</w:t>
       </w:r>
     </w:p>
     <w:p>
@@ -859,16 +794,7 @@
         </w:numPr>
       </w:pPr>
       <w:r>
-        <w:t xml:space="preserve">CC </w:t>
-      </w:r>
-      <w:r>
-        <w:t>–</w:t>
-      </w:r>
-      <w:r>
-        <w:t xml:space="preserve"> </w:t>
-      </w:r>
-      <w:r>
-        <w:t xml:space="preserve">Draw a </w:t>
+        <w:t xml:space="preserve">CC – Draw a </w:t>
       </w:r>
       <w:proofErr w:type="spellStart"/>
       <w:r>
@@ -876,16 +802,7 @@
       </w:r>
       <w:proofErr w:type="spellEnd"/>
       <w:r>
-        <w:t xml:space="preserve"> </w:t>
-      </w:r>
-      <w:r>
-        <w:t xml:space="preserve">Sequence </w:t>
-      </w:r>
-      <w:r>
-        <w:t>diagram in Draw.io</w:t>
-      </w:r>
-      <w:r>
-        <w:t>.</w:t>
+        <w:t xml:space="preserve"> Sequence diagram in Draw.io.</w:t>
       </w:r>
     </w:p>
     <w:p>
@@ -901,19 +818,7 @@
         </w:numPr>
       </w:pPr>
       <w:r>
-        <w:t xml:space="preserve">DK </w:t>
-      </w:r>
-      <w:r>
-        <w:t>–</w:t>
-      </w:r>
-      <w:r>
-        <w:t xml:space="preserve"> </w:t>
-      </w:r>
-      <w:r>
-        <w:t>Draw a</w:t>
-      </w:r>
-      <w:r>
-        <w:t xml:space="preserve"> </w:t>
+        <w:t xml:space="preserve">DK – Draw a </w:t>
       </w:r>
       <w:proofErr w:type="spellStart"/>
       <w:r>
@@ -921,10 +826,7 @@
       </w:r>
       <w:proofErr w:type="spellEnd"/>
       <w:r>
-        <w:t xml:space="preserve"> diagram in Draw.io</w:t>
-      </w:r>
-      <w:r>
-        <w:t>.</w:t>
+        <w:t xml:space="preserve"> diagram in Draw.io.</w:t>
       </w:r>
     </w:p>
     <w:p>
@@ -940,13 +842,7 @@
         </w:numPr>
       </w:pPr>
       <w:r>
-        <w:t>TM to update the game rules/</w:t>
-      </w:r>
-      <w:r>
-        <w:t>guide</w:t>
-      </w:r>
-      <w:r>
-        <w:t xml:space="preserve"> to reflect </w:t>
+        <w:t xml:space="preserve">TM to update the game rules/guide to reflect </w:t>
       </w:r>
       <w:proofErr w:type="spellStart"/>
       <w:r>
@@ -954,10 +850,7 @@
       </w:r>
       <w:proofErr w:type="spellEnd"/>
       <w:r>
-        <w:t xml:space="preserve"> descriptions and diagram</w:t>
-      </w:r>
-      <w:r>
-        <w:t>.</w:t>
+        <w:t xml:space="preserve"> descriptions and diagram.</w:t>
       </w:r>
     </w:p>
     <w:p/>
@@ -1019,10 +912,7 @@
         </w:numPr>
       </w:pPr>
       <w:r>
-        <w:t xml:space="preserve">CC – </w:t>
-      </w:r>
-      <w:r>
-        <w:t>Moderator</w:t>
+        <w:t>CC – Moderator</w:t>
       </w:r>
       <w:r>
         <w:t xml:space="preserve"> – Will Draw a ‘Pays License Fee’ sequence diagram in Draw.io.</w:t>
@@ -1176,16 +1066,7 @@
         </w:numPr>
       </w:pPr>
       <w:r>
-        <w:t>IF –</w:t>
-      </w:r>
-      <w:r>
-        <w:t xml:space="preserve"> Will draw the ‘Develops Startup’ </w:t>
-      </w:r>
-      <w:r>
-        <w:t>&amp; ‘</w:t>
-      </w:r>
-      <w:r>
-        <w:t>Purchases Startup’ sequence diagrams in Draw.io.</w:t>
+        <w:t>IF – Will draw the ‘Develops Startup’ &amp; ‘Purchases Startup’ sequence diagrams in Draw.io.</w:t>
       </w:r>
     </w:p>
     <w:p>
@@ -1239,10 +1120,7 @@
         </w:numPr>
       </w:pPr>
       <w:r>
-        <w:t xml:space="preserve">BM </w:t>
-      </w:r>
-      <w:r>
-        <w:t>– Will draw the ‘Terminates Game’ sequence diagram in Draw.io.</w:t>
+        <w:t>BM – Will draw the ‘Terminates Game’ sequence diagram in Draw.io.</w:t>
       </w:r>
     </w:p>
     <w:p>
@@ -1268,6 +1146,11 @@
         <w:t>enums</w:t>
       </w:r>
       <w:proofErr w:type="spellEnd"/>
+      <w:r>
+        <w:t xml:space="preserve"> &amp; Players class</w:t>
+      </w:r>
+      <w:bookmarkStart w:id="0" w:name="_GoBack"/>
+      <w:bookmarkEnd w:id="0"/>
       <w:r>
         <w:t>.</w:t>
       </w:r>
@@ -2532,6 +2415,21 @@
 </file>
 
 <file path=customXml/item1.xml><?xml version="1.0" encoding="utf-8"?>
+<?mso-contentType ?>
+<FormTemplates xmlns="http://schemas.microsoft.com/sharepoint/v3/contenttype/forms">
+  <Display>DocumentLibraryForm</Display>
+  <Edit>DocumentLibraryForm</Edit>
+  <New>DocumentLibraryForm</New>
+</FormTemplates>
+</file>
+
+<file path=customXml/item2.xml><?xml version="1.0" encoding="utf-8"?>
+<p:properties xmlns:p="http://schemas.microsoft.com/office/2006/metadata/properties" xmlns:xsi="http://www.w3.org/2001/XMLSchema-instance">
+  <documentManagement/>
+</p:properties>
+</file>
+
+<file path=customXml/item3.xml><?xml version="1.0" encoding="utf-8"?>
 <ct:contentTypeSchema xmlns:ct="http://schemas.microsoft.com/office/2006/metadata/contentType" xmlns:ma="http://schemas.microsoft.com/office/2006/metadata/properties/metaAttributes" ct:_="" ma:_="" ma:contentTypeName="Document" ma:contentTypeID="0x010100CFBBE2CC60E81E47A36546EEC2C89DB2" ma:contentTypeVersion="0" ma:contentTypeDescription="Create a new document." ma:contentTypeScope="" ma:versionID="bf515de6dffa0c7a8f9a2aaa045be10a">
   <xsd:schema xmlns:xsd="http://www.w3.org/2001/XMLSchema" xmlns:xs="http://www.w3.org/2001/XMLSchema" xmlns:p="http://schemas.microsoft.com/office/2006/metadata/properties" targetNamespace="http://schemas.microsoft.com/office/2006/metadata/properties" ma:root="true" ma:fieldsID="1b05d82d297216baf5b26c55225140df">
     <xsd:element name="properties">
@@ -2645,22 +2543,23 @@
 </ct:contentTypeSchema>
 </file>
 
-<file path=customXml/item2.xml><?xml version="1.0" encoding="utf-8"?>
-<p:properties xmlns:p="http://schemas.microsoft.com/office/2006/metadata/properties" xmlns:xsi="http://www.w3.org/2001/XMLSchema-instance">
-  <documentManagement/>
-</p:properties>
+<file path=customXml/itemProps1.xml><?xml version="1.0" encoding="utf-8"?>
+<ds:datastoreItem xmlns:ds="http://schemas.openxmlformats.org/officeDocument/2006/customXml" ds:itemID="{273152B5-9368-4C93-BE61-F829BCBAD3E0}">
+  <ds:schemaRefs>
+    <ds:schemaRef ds:uri="http://schemas.microsoft.com/sharepoint/v3/contenttype/forms"/>
+  </ds:schemaRefs>
+</ds:datastoreItem>
 </file>
 
-<file path=customXml/item3.xml><?xml version="1.0" encoding="utf-8"?>
-<?mso-contentType ?>
-<FormTemplates xmlns="http://schemas.microsoft.com/sharepoint/v3/contenttype/forms">
-  <Display>DocumentLibraryForm</Display>
-  <Edit>DocumentLibraryForm</Edit>
-  <New>DocumentLibraryForm</New>
-</FormTemplates>
+<file path=customXml/itemProps2.xml><?xml version="1.0" encoding="utf-8"?>
+<ds:datastoreItem xmlns:ds="http://schemas.openxmlformats.org/officeDocument/2006/customXml" ds:itemID="{501187D5-6300-46E3-BA90-AF18E4EA9360}">
+  <ds:schemaRefs>
+    <ds:schemaRef ds:uri="http://schemas.microsoft.com/office/2006/metadata/properties"/>
+  </ds:schemaRefs>
+</ds:datastoreItem>
 </file>
 
-<file path=customXml/itemProps1.xml><?xml version="1.0" encoding="utf-8"?>
+<file path=customXml/itemProps3.xml><?xml version="1.0" encoding="utf-8"?>
 <ds:datastoreItem xmlns:ds="http://schemas.openxmlformats.org/officeDocument/2006/customXml" ds:itemID="{25FDCDED-5376-49A7-9010-3F255A28F247}">
   <ds:schemaRefs>
     <ds:schemaRef ds:uri="http://schemas.microsoft.com/office/2006/metadata/contentType"/>
@@ -2674,20 +2573,4 @@
     <ds:schemaRef ds:uri="http://schemas.microsoft.com/office/infopath/2007/PartnerControls"/>
   </ds:schemaRefs>
 </ds:datastoreItem>
-</file>
-
-<file path=customXml/itemProps2.xml><?xml version="1.0" encoding="utf-8"?>
-<ds:datastoreItem xmlns:ds="http://schemas.openxmlformats.org/officeDocument/2006/customXml" ds:itemID="{501187D5-6300-46E3-BA90-AF18E4EA9360}">
-  <ds:schemaRefs>
-    <ds:schemaRef ds:uri="http://schemas.microsoft.com/office/2006/metadata/properties"/>
-  </ds:schemaRefs>
-</ds:datastoreItem>
-</file>
-
-<file path=customXml/itemProps3.xml><?xml version="1.0" encoding="utf-8"?>
-<ds:datastoreItem xmlns:ds="http://schemas.openxmlformats.org/officeDocument/2006/customXml" ds:itemID="{273152B5-9368-4C93-BE61-F829BCBAD3E0}">
-  <ds:schemaRefs>
-    <ds:schemaRef ds:uri="http://schemas.microsoft.com/sharepoint/v3/contenttype/forms"/>
-  </ds:schemaRefs>
-</ds:datastoreItem>
 </file>
</xml_diff>